<commit_message>
The first submission was exactly like this!!! Hurray!
</commit_message>
<xml_diff>
--- a/formalities/Resume_d.docx
+++ b/formalities/Resume_d.docx
@@ -716,7 +716,25 @@
                 <w:szCs w:val="24"/>
                 <w:lang w:val="en-US"/>
               </w:rPr>
-              <w:t xml:space="preserve">At udvikle en virksom oral formulering af insulin til behandling af type-2 diabetes vil være en stor milepæl, der betyder øget bekvemmelighed for patienterne. Udover at beskytte insulin fra enzymatisk nedbrydning i tyndtarmen, skal en formulering bryde tyndtarmens epithelbarriere. Absorptionsfremmere are nødvendige for at sikre a blot et par få procent insulin optages. Dette </w:t>
+              <w:t>At udvikle en virksom oral formulering af insulin til behandling af type-2 diabetes vil være en stor milepæl, der betyder øget bekvemmelighed for patienter. Udover at beskytte insulin fra enzymatisk nedbrydning i tyndtarmen, skal en formulering bryde tyndtarmens epithelbarriere. Absorptionsfremmere are nødvendige for at sikre a</w:t>
+            </w:r>
+            <w:r>
+              <w:rPr>
+                <w:rFonts w:cs="Arial" w:ascii="Arial" w:hAnsi="Arial"/>
+                <w:sz w:val="24"/>
+                <w:szCs w:val="24"/>
+                <w:lang w:val="en-US"/>
+              </w:rPr>
+              <w:t>t</w:t>
+            </w:r>
+            <w:r>
+              <w:rPr>
+                <w:rFonts w:cs="Arial" w:ascii="Arial" w:hAnsi="Arial"/>
+                <w:sz w:val="24"/>
+                <w:szCs w:val="24"/>
+                <w:lang w:val="en-US"/>
+              </w:rPr>
+              <w:t xml:space="preserve"> blot et par få procent insulin optages. Dette </w:t>
             </w:r>
             <w:r>
               <w:rPr>
@@ -770,7 +788,43 @@
                 <w:szCs w:val="24"/>
                 <w:lang w:val="en-US"/>
               </w:rPr>
-              <w:t xml:space="preserve"> tilstrækkeligt opløselige. Random forest blev anvendt til at bygge prædiktive modeller til at forudsige potens og opløselighed af nye molekyler. Modeller af random forest er svære at fortolke. I forbindelse med at forklare </w:t>
+              <w:t xml:space="preserve"> tilstrækkeligt opløselige. Random forest blev anvendt til at bygge prædiktive modeller </w:t>
+            </w:r>
+            <w:r>
+              <w:rPr>
+                <w:rFonts w:cs="Arial" w:ascii="Arial" w:hAnsi="Arial"/>
+                <w:sz w:val="24"/>
+                <w:szCs w:val="24"/>
+                <w:lang w:val="en-US"/>
+              </w:rPr>
+              <w:t>for</w:t>
+            </w:r>
+            <w:r>
+              <w:rPr>
+                <w:rFonts w:cs="Arial" w:ascii="Arial" w:hAnsi="Arial"/>
+                <w:sz w:val="24"/>
+                <w:szCs w:val="24"/>
+                <w:lang w:val="en-US"/>
+              </w:rPr>
+              <w:t xml:space="preserve"> at forudsige potens og opløselighed af nye </w:t>
+            </w:r>
+            <w:r>
+              <w:rPr>
+                <w:rFonts w:cs="Arial" w:ascii="Arial" w:hAnsi="Arial"/>
+                <w:sz w:val="24"/>
+                <w:szCs w:val="24"/>
+                <w:lang w:val="en-US"/>
+              </w:rPr>
+              <w:t>potentielle absorptionsfremmere</w:t>
+            </w:r>
+            <w:r>
+              <w:rPr>
+                <w:rFonts w:cs="Arial" w:ascii="Arial" w:hAnsi="Arial"/>
+                <w:sz w:val="24"/>
+                <w:szCs w:val="24"/>
+                <w:lang w:val="en-US"/>
+              </w:rPr>
+              <w:t xml:space="preserve">. Modeller af random forest er svære at fortolke. I forbindelse med at forklare </w:t>
             </w:r>
             <w:r>
               <w:rPr>
@@ -815,8 +869,19 @@
                 <w:szCs w:val="24"/>
                 <w:lang w:val="en-US"/>
               </w:rPr>
-              <w:t>som absorptionsfremmere</w:t>
-            </w:r>
+              <w:t xml:space="preserve">som </w:t>
+            </w:r>
+            <w:bookmarkStart w:id="0" w:name="__DdeLink__4265_2146180382"/>
+            <w:r>
+              <w:rPr>
+                <w:rFonts w:cs="Arial" w:ascii="Arial" w:hAnsi="Arial"/>
+                <w:sz w:val="24"/>
+                <w:szCs w:val="24"/>
+                <w:lang w:val="en-US"/>
+              </w:rPr>
+              <w:t>absorptionsfremmere</w:t>
+            </w:r>
+            <w:bookmarkEnd w:id="0"/>
             <w:r>
               <w:rPr>
                 <w:rFonts w:cs="Arial" w:ascii="Arial" w:hAnsi="Arial"/>
@@ -851,7 +916,7 @@
                 <w:szCs w:val="24"/>
                 <w:lang w:val="en-US"/>
               </w:rPr>
-              <w:t>At bidrage til fortolkningen af random forest modeller, kan hjælpe forskere på tværs af faggrupper til at finde nye sammenhænge i datasæt uden først at specificere, hvad der søges efter. Forest floor blev anvendt til at forklare hvordan random forest kunne genkende opløselige absorptionsfremmere ud fra molekyle strukturer.</w:t>
+              <w:t>At bidrage til fortolkningen af random forest modeller, kan hjælpe forskning på tværs af faggrupper til at finde nye sammenhænge i datasæt uden først at specificere, hvad der søges efter. Forest floor blev anvendt til at forklare hvordan random forest kunne genkende opløselige absorptionsfremmere ud fra molekyle strukturer.</w:t>
             </w:r>
             <w:r/>
           </w:p>
@@ -1018,8 +1083,8 @@
               <w:lang w:val="en-US"/>
             </w:rPr>
           </w:pPr>
-          <w:bookmarkStart w:id="0" w:name="_GoBack"/>
-          <w:bookmarkEnd w:id="0"/>
+          <w:bookmarkStart w:id="1" w:name="_GoBack"/>
+          <w:bookmarkEnd w:id="1"/>
           <w:r>
             <w:rPr>
               <w:rFonts w:cs="Arial" w:ascii="Arial" w:hAnsi="Arial"/>
@@ -1216,9 +1281,9 @@
         <w:rFonts w:ascii="CG Times" w:hAnsi="CG Times"/>
       </w:rPr>
     </w:pPr>
-    <w:bookmarkStart w:id="1" w:name="_GoBack"/>
     <w:bookmarkStart w:id="2" w:name="_GoBack"/>
-    <w:bookmarkEnd w:id="2"/>
+    <w:bookmarkStart w:id="3" w:name="_GoBack"/>
+    <w:bookmarkEnd w:id="3"/>
     <w:r>
       <w:rPr>
         <w:sz w:val="8"/>

</xml_diff>